<commit_message>
CSS Content Challenge 'Tabs' OK
</commit_message>
<xml_diff>
--- a/2_css-content/html - Вкладки/todo.docx
+++ b/2_css-content/html - Вкладки/todo.docx
@@ -5,6 +5,7 @@
     <w:p>
       <w:pPr>
         <w:rPr>
+          <w:rStyle w:val="a6"/>
           <w:lang w:val="en-US"/>
         </w:rPr>
       </w:pPr>
@@ -23,13 +24,15 @@
           <w:lang w:val="en-US"/>
         </w:rPr>
       </w:pPr>
-    </w:p>
-    <w:p>
-      <w:pPr>
-        <w:rPr>
-          <w:lang w:val="en-US"/>
-        </w:rPr>
-      </w:pPr>
+      <w:hyperlink r:id="rId7" w:history="1">
+        <w:r>
+          <w:rPr>
+            <w:rStyle w:val="a6"/>
+            <w:lang w:val="en-US"/>
+          </w:rPr>
+          <w:t>https://ru.hexlet.io/code_reviews/411791</w:t>
+        </w:r>
+      </w:hyperlink>
     </w:p>
     <w:p>
       <w:pPr>
@@ -104,7 +107,7 @@
                     </pic:cNvPicPr>
                   </pic:nvPicPr>
                   <pic:blipFill>
-                    <a:blip r:embed="rId7">
+                    <a:blip r:embed="rId8">
                       <a:extLst>
                         <a:ext uri="{28A0092B-C50C-407E-A947-70E740481C1C}">
                           <a14:useLocalDpi xmlns:a14="http://schemas.microsoft.com/office/drawing/2010/main" val="0"/>
@@ -171,7 +174,7 @@
                     </pic:cNvPicPr>
                   </pic:nvPicPr>
                   <pic:blipFill>
-                    <a:blip r:embed="rId8">
+                    <a:blip r:embed="rId9">
                       <a:extLst>
                         <a:ext uri="{28A0092B-C50C-407E-A947-70E740481C1C}">
                           <a14:useLocalDpi xmlns:a14="http://schemas.microsoft.com/office/drawing/2010/main" val="0"/>
@@ -260,7 +263,6 @@
           <w:rFonts w:ascii="Segoe UI" w:hAnsi="Segoe UI" w:cs="Segoe UI"/>
           <w:color w:val="212529"/>
         </w:rPr>
-        <w:lastRenderedPageBreak/>
         <w:t>Вкладки реализуются через гиперссылки. Чтобы при клике не было перехода на другую страницу, в качестве значения атрибута </w:t>
       </w:r>
       <w:r>
@@ -313,6 +315,7 @@
           <w:rFonts w:ascii="Segoe UI" w:hAnsi="Segoe UI" w:cs="Segoe UI"/>
           <w:color w:val="212529"/>
         </w:rPr>
+        <w:lastRenderedPageBreak/>
         <w:t>С помощью пользовательского атрибута </w:t>
       </w:r>
       <w:r>
@@ -880,8 +883,15 @@
           <w:rFonts w:ascii="Segoe UI" w:hAnsi="Segoe UI" w:cs="Segoe UI"/>
           <w:color w:val="212529"/>
         </w:rPr>
+        <w:t xml:space="preserve">CSS (англ. Cascading Style Sheets «каскадные таблицы стилей») — формальный язык описания внешнего вида документа (веб-страницы), написанного с использованием языка </w:t>
+      </w:r>
+      <w:r>
+        <w:rPr>
+          <w:rFonts w:ascii="Segoe UI" w:hAnsi="Segoe UI" w:cs="Segoe UI"/>
+          <w:color w:val="212529"/>
+        </w:rPr>
         <w:lastRenderedPageBreak/>
-        <w:t>CSS (англ. Cascading Style Sheets «каскадные таблицы стилей») — формальный язык описания внешнего вида документа (веб-страницы), написанного с использованием языка разметки (чаще всего HTML или XHTML). Также может применяться к любым XML-документам, например, к SVG или XUL.</w:t>
+        <w:t>разметки (чаще всего HTML или XHTML). Также может применяться к любым XML-документам, например, к SVG или XUL.</w:t>
       </w:r>
     </w:p>
     <w:p>
@@ -1222,7 +1232,6 @@
           <w:sz w:val="21"/>
           <w:szCs w:val="21"/>
         </w:rPr>
-        <w:lastRenderedPageBreak/>
         <w:t>.tabs-content</w:t>
       </w:r>
       <w:r>
@@ -1268,6 +1277,7 @@
           <w:bCs w:val="0"/>
           <w:color w:val="212529"/>
         </w:rPr>
+        <w:lastRenderedPageBreak/>
         <w:t>Ссылки</w:t>
       </w:r>
     </w:p>
@@ -5748,7 +5758,7 @@
       <w:bCs/>
       <w:i/>
       <w:iCs/>
-      <w:color w:val="6061CE" w:themeColor="accent1"/>
+      <w:color w:val="000000" w:themeColor="accent1"/>
     </w:rPr>
   </w:style>
   <w:style w:type="character" w:default="1" w:styleId="a0">
@@ -5959,7 +5969,7 @@
       <w:bCs/>
       <w:i/>
       <w:iCs/>
-      <w:color w:val="6061CE" w:themeColor="accent1"/>
+      <w:color w:val="000000" w:themeColor="accent1"/>
     </w:rPr>
   </w:style>
 </w:styles>
@@ -6185,7 +6195,7 @@
       <w:bCs/>
       <w:i/>
       <w:iCs/>
-      <w:color w:val="6061CE" w:themeColor="accent1"/>
+      <w:color w:val="000000" w:themeColor="accent1"/>
     </w:rPr>
   </w:style>
   <w:style w:type="character" w:default="1" w:styleId="a0">
@@ -6396,7 +6406,7 @@
       <w:bCs/>
       <w:i/>
       <w:iCs/>
-      <w:color w:val="6061CE" w:themeColor="accent1"/>
+      <w:color w:val="000000" w:themeColor="accent1"/>
     </w:rPr>
   </w:style>
 </w:styles>

</xml_diff>